<commit_message>
Add DataStructure dataset file
</commit_message>
<xml_diff>
--- a/DataSetDataStructure.docx
+++ b/DataSetDataStructure.docx
@@ -113,7 +113,7 @@
           <w:rPr>
             <w:webHidden/>
           </w:rPr>
-          <w:t>5</w:t>
+          <w:t>3</w:t>
         </w:r>
         <w:r>
           <w:rPr>
@@ -217,7 +217,7 @@
             <w:noProof/>
             <w:webHidden/>
           </w:rPr>
-          <w:t>5</w:t>
+          <w:t>3</w:t>
         </w:r>
         <w:r>
           <w:rPr>
@@ -315,7 +315,7 @@
             <w:noProof/>
             <w:webHidden/>
           </w:rPr>
-          <w:t>5</w:t>
+          <w:t>3</w:t>
         </w:r>
         <w:r>
           <w:rPr>
@@ -420,7 +420,7 @@
             <w:noProof/>
             <w:webHidden/>
           </w:rPr>
-          <w:t>5</w:t>
+          <w:t>3</w:t>
         </w:r>
         <w:r>
           <w:rPr>
@@ -518,7 +518,7 @@
             <w:noProof/>
             <w:webHidden/>
           </w:rPr>
-          <w:t>6</w:t>
+          <w:t>4</w:t>
         </w:r>
         <w:r>
           <w:rPr>
@@ -616,7 +616,7 @@
             <w:noProof/>
             <w:webHidden/>
           </w:rPr>
-          <w:t>6</w:t>
+          <w:t>4</w:t>
         </w:r>
         <w:r>
           <w:rPr>
@@ -714,7 +714,7 @@
             <w:noProof/>
             <w:webHidden/>
           </w:rPr>
-          <w:t>9</w:t>
+          <w:t>7</w:t>
         </w:r>
         <w:r>
           <w:rPr>
@@ -812,7 +812,7 @@
             <w:noProof/>
             <w:webHidden/>
           </w:rPr>
-          <w:t>9</w:t>
+          <w:t>7</w:t>
         </w:r>
         <w:r>
           <w:rPr>
@@ -917,7 +917,7 @@
             <w:noProof/>
             <w:webHidden/>
           </w:rPr>
-          <w:t>10</w:t>
+          <w:t>8</w:t>
         </w:r>
         <w:r>
           <w:rPr>
@@ -1015,7 +1015,7 @@
             <w:noProof/>
             <w:webHidden/>
           </w:rPr>
-          <w:t>10</w:t>
+          <w:t>8</w:t>
         </w:r>
         <w:r>
           <w:rPr>
@@ -1089,7 +1089,7 @@
           <w:rPr>
             <w:webHidden/>
           </w:rPr>
-          <w:t>18</w:t>
+          <w:t>16</w:t>
         </w:r>
         <w:r>
           <w:rPr>
@@ -1186,7 +1186,7 @@
             <w:noProof/>
             <w:webHidden/>
           </w:rPr>
-          <w:t>18</w:t>
+          <w:t>16</w:t>
         </w:r>
         <w:r>
           <w:rPr>
@@ -1284,7 +1284,7 @@
             <w:noProof/>
             <w:webHidden/>
           </w:rPr>
-          <w:t>18</w:t>
+          <w:t>16</w:t>
         </w:r>
         <w:r>
           <w:rPr>
@@ -1382,7 +1382,7 @@
             <w:noProof/>
             <w:webHidden/>
           </w:rPr>
-          <w:t>18</w:t>
+          <w:t>16</w:t>
         </w:r>
         <w:r>
           <w:rPr>
@@ -1480,7 +1480,7 @@
             <w:noProof/>
             <w:webHidden/>
           </w:rPr>
-          <w:t>19</w:t>
+          <w:t>17</w:t>
         </w:r>
         <w:r>
           <w:rPr>
@@ -1585,7 +1585,7 @@
             <w:noProof/>
             <w:webHidden/>
           </w:rPr>
-          <w:t>20</w:t>
+          <w:t>18</w:t>
         </w:r>
         <w:r>
           <w:rPr>
@@ -1690,7 +1690,7 @@
             <w:noProof/>
             <w:webHidden/>
           </w:rPr>
-          <w:t>21</w:t>
+          <w:t>19</w:t>
         </w:r>
         <w:r>
           <w:rPr>
@@ -1795,7 +1795,7 @@
             <w:noProof/>
             <w:webHidden/>
           </w:rPr>
-          <w:t>22</w:t>
+          <w:t>19</w:t>
         </w:r>
         <w:r>
           <w:rPr>
@@ -1893,7 +1893,7 @@
             <w:noProof/>
             <w:webHidden/>
           </w:rPr>
-          <w:t>24</w:t>
+          <w:t>21</w:t>
         </w:r>
         <w:r>
           <w:rPr>
@@ -1993,7 +1993,7 @@
             <w:noProof/>
             <w:webHidden/>
           </w:rPr>
-          <w:t>24</w:t>
+          <w:t>21</w:t>
         </w:r>
         <w:r>
           <w:rPr>
@@ -2067,7 +2067,7 @@
           <w:rPr>
             <w:webHidden/>
           </w:rPr>
-          <w:t>35</w:t>
+          <w:t>32</w:t>
         </w:r>
         <w:r>
           <w:rPr>
@@ -2164,7 +2164,7 @@
             <w:noProof/>
             <w:webHidden/>
           </w:rPr>
-          <w:t>35</w:t>
+          <w:t>32</w:t>
         </w:r>
         <w:r>
           <w:rPr>
@@ -2277,7 +2277,7 @@
             <w:noProof/>
             <w:webHidden/>
           </w:rPr>
-          <w:t>35</w:t>
+          <w:t>32</w:t>
         </w:r>
         <w:r>
           <w:rPr>
@@ -2390,7 +2390,7 @@
             <w:noProof/>
             <w:webHidden/>
           </w:rPr>
-          <w:t>36</w:t>
+          <w:t>33</w:t>
         </w:r>
         <w:r>
           <w:rPr>
@@ -2488,7 +2488,7 @@
             <w:noProof/>
             <w:webHidden/>
           </w:rPr>
-          <w:t>37</w:t>
+          <w:t>34</w:t>
         </w:r>
         <w:r>
           <w:rPr>
@@ -2586,7 +2586,7 @@
             <w:noProof/>
             <w:webHidden/>
           </w:rPr>
-          <w:t>37</w:t>
+          <w:t>34</w:t>
         </w:r>
         <w:r>
           <w:rPr>
@@ -2684,7 +2684,7 @@
             <w:noProof/>
             <w:webHidden/>
           </w:rPr>
-          <w:t>37</w:t>
+          <w:t>34</w:t>
         </w:r>
         <w:r>
           <w:rPr>
@@ -2782,7 +2782,7 @@
             <w:noProof/>
             <w:webHidden/>
           </w:rPr>
-          <w:t>38</w:t>
+          <w:t>35</w:t>
         </w:r>
         <w:r>
           <w:rPr>
@@ -2894,7 +2894,7 @@
             <w:noProof/>
             <w:webHidden/>
           </w:rPr>
-          <w:t>42</w:t>
+          <w:t>39</w:t>
         </w:r>
         <w:r>
           <w:rPr>
@@ -2992,7 +2992,7 @@
             <w:noProof/>
             <w:webHidden/>
           </w:rPr>
-          <w:t>42</w:t>
+          <w:t>39</w:t>
         </w:r>
         <w:r>
           <w:rPr>
@@ -3090,7 +3090,7 @@
             <w:noProof/>
             <w:webHidden/>
           </w:rPr>
-          <w:t>43</w:t>
+          <w:t>40</w:t>
         </w:r>
         <w:r>
           <w:rPr>
@@ -3210,7 +3210,7 @@
             <w:noProof/>
             <w:webHidden/>
           </w:rPr>
-          <w:t>43</w:t>
+          <w:t>40</w:t>
         </w:r>
         <w:r>
           <w:rPr>
@@ -3322,7 +3322,7 @@
             <w:noProof/>
             <w:webHidden/>
           </w:rPr>
-          <w:t>44</w:t>
+          <w:t>41</w:t>
         </w:r>
         <w:r>
           <w:rPr>
@@ -3396,7 +3396,7 @@
           <w:rPr>
             <w:webHidden/>
           </w:rPr>
-          <w:t>46</w:t>
+          <w:t>43</w:t>
         </w:r>
         <w:r>
           <w:rPr>
@@ -3493,7 +3493,7 @@
             <w:noProof/>
             <w:webHidden/>
           </w:rPr>
-          <w:t>46</w:t>
+          <w:t>43</w:t>
         </w:r>
         <w:r>
           <w:rPr>
@@ -3591,7 +3591,7 @@
             <w:noProof/>
             <w:webHidden/>
           </w:rPr>
-          <w:t>46</w:t>
+          <w:t>43</w:t>
         </w:r>
         <w:r>
           <w:rPr>
@@ -3689,7 +3689,7 @@
             <w:noProof/>
             <w:webHidden/>
           </w:rPr>
-          <w:t>46</w:t>
+          <w:t>43</w:t>
         </w:r>
         <w:r>
           <w:rPr>
@@ -3787,7 +3787,7 @@
             <w:noProof/>
             <w:webHidden/>
           </w:rPr>
-          <w:t>51</w:t>
+          <w:t>48</w:t>
         </w:r>
         <w:r>
           <w:rPr>
@@ -3885,7 +3885,7 @@
             <w:noProof/>
             <w:webHidden/>
           </w:rPr>
-          <w:t>52</w:t>
+          <w:t>49</w:t>
         </w:r>
         <w:r>
           <w:rPr>
@@ -3983,7 +3983,7 @@
             <w:noProof/>
             <w:webHidden/>
           </w:rPr>
-          <w:t>53</w:t>
+          <w:t>50</w:t>
         </w:r>
         <w:r>
           <w:rPr>
@@ -4081,7 +4081,7 @@
             <w:noProof/>
             <w:webHidden/>
           </w:rPr>
-          <w:t>53</w:t>
+          <w:t>50</w:t>
         </w:r>
         <w:r>
           <w:rPr>
@@ -4186,7 +4186,7 @@
             <w:noProof/>
             <w:webHidden/>
           </w:rPr>
-          <w:t>55</w:t>
+          <w:t>52</w:t>
         </w:r>
         <w:r>
           <w:rPr>
@@ -4260,7 +4260,7 @@
           <w:rPr>
             <w:webHidden/>
           </w:rPr>
-          <w:t>58</w:t>
+          <w:t>55</w:t>
         </w:r>
         <w:r>
           <w:rPr>
@@ -4357,7 +4357,7 @@
             <w:noProof/>
             <w:webHidden/>
           </w:rPr>
-          <w:t>58</w:t>
+          <w:t>55</w:t>
         </w:r>
         <w:r>
           <w:rPr>
@@ -4455,7 +4455,7 @@
             <w:noProof/>
             <w:webHidden/>
           </w:rPr>
-          <w:t>58</w:t>
+          <w:t>55</w:t>
         </w:r>
         <w:r>
           <w:rPr>
@@ -4553,7 +4553,7 @@
             <w:noProof/>
             <w:webHidden/>
           </w:rPr>
-          <w:t>59</w:t>
+          <w:t>56</w:t>
         </w:r>
         <w:r>
           <w:rPr>
@@ -4658,7 +4658,7 @@
             <w:noProof/>
             <w:webHidden/>
           </w:rPr>
-          <w:t>60</w:t>
+          <w:t>57</w:t>
         </w:r>
         <w:r>
           <w:rPr>
@@ -4755,7 +4755,7 @@
             <w:noProof/>
             <w:webHidden/>
           </w:rPr>
-          <w:t>64</w:t>
+          <w:t>61</w:t>
         </w:r>
         <w:r>
           <w:rPr>
@@ -4860,7 +4860,7 @@
             <w:noProof/>
             <w:webHidden/>
           </w:rPr>
-          <w:t>65</w:t>
+          <w:t>62</w:t>
         </w:r>
         <w:r>
           <w:rPr>
@@ -4958,7 +4958,7 @@
             <w:noProof/>
             <w:webHidden/>
           </w:rPr>
-          <w:t>66</w:t>
+          <w:t>63</w:t>
         </w:r>
         <w:r>
           <w:rPr>
@@ -25558,27 +25558,9 @@
         <w:rPr>
           <w:rFonts w:hint="cs"/>
         </w:rPr>
-        <w:t xml:space="preserve">                print(f"</w:t>
-      </w:r>
-      <w:r>
-        <w:rPr>
-          <w:rFonts w:ascii="Apple Color Emoji" w:hAnsi="Apple Color Emoji" w:cs="Apple Color Emoji"/>
-        </w:rPr>
-        <w:t/>
+        <w:t xml:space="preserve">                print(f" </w:t>
       </w:r>
       <w:proofErr w:type="gramStart"/>
-      <w:r>
-        <w:rPr>
-          <w:rFonts w:ascii="Apple Color Emoji" w:hAnsi="Apple Color Emoji" w:cs="Apple Color Emoji"/>
-        </w:rPr>
-        <w:t/>
-      </w:r>
-      <w:r>
-        <w:rPr>
-          <w:rFonts w:hint="cs"/>
-        </w:rPr>
-        <w:t xml:space="preserve"> </w:t>
-      </w:r>
       <w:r>
         <w:rPr>
           <w:rFonts w:hint="cs"/>
@@ -44996,9 +44978,9 @@
       <w:lvlJc w:val="left"/>
       <w:pPr>
         <w:tabs>
-          <w:tab w:val="num" w:pos="567"/>
+          <w:tab w:val="num" w:pos="3627"/>
         </w:tabs>
-        <w:ind w:left="0" w:firstLine="0"/>
+        <w:ind w:left="3060" w:firstLine="0"/>
       </w:pPr>
       <w:rPr>
         <w:rFonts w:hint="default"/>
@@ -50315,7 +50297,12 @@
         <w:ilvl w:val="1"/>
         <w:numId w:val="8"/>
       </w:numPr>
+      <w:tabs>
+        <w:tab w:val="clear" w:pos="3627"/>
+        <w:tab w:val="num" w:pos="567"/>
+      </w:tabs>
       <w:spacing w:before="320"/>
+      <w:ind w:left="0"/>
       <w:outlineLvl w:val="1"/>
     </w:pPr>
     <w:rPr>

</xml_diff>